<commit_message>
actual finishing touches project 1
</commit_message>
<xml_diff>
--- a/wilkes-j-p1/UsersManual.docx
+++ b/wilkes-j-p1/UsersManual.docx
@@ -111,141 +111,213 @@
       <w:r>
         <w:t>lexicalAnalyzer.h</w:t>
       </w:r>
+      <w:proofErr w:type="spellEnd"/>
+    </w:p>
+    <w:p>
+      <w:pPr>
+        <w:pStyle w:val="ListParagraph"/>
+        <w:numPr>
+          <w:ilvl w:val="0"/>
+          <w:numId w:val="1"/>
+        </w:numPr>
+      </w:pPr>
+      <w:proofErr w:type="spellStart"/>
+      <w:r>
+        <w:t>linkedList.c</w:t>
+      </w:r>
+      <w:proofErr w:type="spellEnd"/>
+    </w:p>
+    <w:p>
+      <w:pPr>
+        <w:pStyle w:val="ListParagraph"/>
+        <w:numPr>
+          <w:ilvl w:val="0"/>
+          <w:numId w:val="1"/>
+        </w:numPr>
+      </w:pPr>
+      <w:proofErr w:type="spellStart"/>
+      <w:r>
+        <w:t>linkedList.h</w:t>
+      </w:r>
+      <w:proofErr w:type="spellEnd"/>
+    </w:p>
+    <w:p>
+      <w:pPr>
+        <w:pStyle w:val="ListParagraph"/>
+        <w:numPr>
+          <w:ilvl w:val="0"/>
+          <w:numId w:val="1"/>
+        </w:numPr>
+      </w:pPr>
+      <w:proofErr w:type="spellStart"/>
+      <w:r>
+        <w:t>main.c</w:t>
+      </w:r>
+      <w:proofErr w:type="spellEnd"/>
+    </w:p>
+    <w:p>
+      <w:pPr>
+        <w:pStyle w:val="ListParagraph"/>
+        <w:numPr>
+          <w:ilvl w:val="0"/>
+          <w:numId w:val="1"/>
+        </w:numPr>
+      </w:pPr>
+      <w:proofErr w:type="spellStart"/>
+      <w:r>
+        <w:t>makefile</w:t>
+      </w:r>
+      <w:proofErr w:type="spellEnd"/>
+    </w:p>
+    <w:p>
+      <w:pPr>
+        <w:pStyle w:val="ListParagraph"/>
+        <w:numPr>
+          <w:ilvl w:val="0"/>
+          <w:numId w:val="1"/>
+        </w:numPr>
+      </w:pPr>
+      <w:proofErr w:type="spellStart"/>
+      <w:r>
+        <w:t>parser.c</w:t>
+      </w:r>
+      <w:proofErr w:type="spellEnd"/>
+    </w:p>
+    <w:p>
+      <w:pPr>
+        <w:pStyle w:val="ListParagraph"/>
+        <w:numPr>
+          <w:ilvl w:val="0"/>
+          <w:numId w:val="1"/>
+        </w:numPr>
+      </w:pPr>
+      <w:proofErr w:type="spellStart"/>
+      <w:r>
+        <w:t>parser.h</w:t>
+      </w:r>
+      <w:proofErr w:type="spellEnd"/>
+    </w:p>
+    <w:p>
+      <w:pPr>
+        <w:pStyle w:val="ListParagraph"/>
+        <w:numPr>
+          <w:ilvl w:val="0"/>
+          <w:numId w:val="1"/>
+        </w:numPr>
+      </w:pPr>
+      <w:r>
+        <w:t>prog1</w:t>
+      </w:r>
+      <w:r>
+        <w:t>legal</w:t>
+      </w:r>
+      <w:r>
+        <w:t>.txt</w:t>
+      </w:r>
+    </w:p>
+    <w:p>
+      <w:pPr>
+        <w:pStyle w:val="ListParagraph"/>
+        <w:numPr>
+          <w:ilvl w:val="0"/>
+          <w:numId w:val="1"/>
+        </w:numPr>
+      </w:pPr>
+      <w:r>
+        <w:t>prog1Illegal.txt</w:t>
+      </w:r>
+    </w:p>
+    <w:p>
+      <w:pPr>
+        <w:pStyle w:val="ListParagraph"/>
+        <w:numPr>
+          <w:ilvl w:val="0"/>
+          <w:numId w:val="1"/>
+        </w:numPr>
+      </w:pPr>
+      <w:r>
+        <w:t>prog2</w:t>
+      </w:r>
+      <w:r>
+        <w:t>legal</w:t>
+      </w:r>
+      <w:r>
+        <w:t>.txt</w:t>
+      </w:r>
+    </w:p>
+    <w:p>
+      <w:pPr>
+        <w:pStyle w:val="ListParagraph"/>
+        <w:numPr>
+          <w:ilvl w:val="0"/>
+          <w:numId w:val="1"/>
+        </w:numPr>
+      </w:pPr>
+      <w:r>
+        <w:t>prog2Illegal.txt</w:t>
+      </w:r>
+    </w:p>
+    <w:p>
+      <w:pPr>
+        <w:pStyle w:val="ListParagraph"/>
+        <w:numPr>
+          <w:ilvl w:val="0"/>
+          <w:numId w:val="1"/>
+        </w:numPr>
+      </w:pPr>
+      <w:r>
+        <w:t>prog3</w:t>
+      </w:r>
+      <w:r>
+        <w:t>legal</w:t>
+      </w:r>
+      <w:r>
+        <w:t>.txt</w:t>
+      </w:r>
+    </w:p>
+    <w:p>
+      <w:pPr>
+        <w:pStyle w:val="ListParagraph"/>
+        <w:numPr>
+          <w:ilvl w:val="0"/>
+          <w:numId w:val="1"/>
+        </w:numPr>
+      </w:pPr>
+      <w:r>
+        <w:t>prog3Illegal.txt</w:t>
+      </w:r>
+    </w:p>
+    <w:p>
+      <w:pPr>
+        <w:pStyle w:val="ListParagraph"/>
+        <w:numPr>
+          <w:ilvl w:val="0"/>
+          <w:numId w:val="1"/>
+        </w:numPr>
+      </w:pPr>
+      <w:r>
+        <w:t>prog4</w:t>
+      </w:r>
+      <w:r>
+        <w:t>legal</w:t>
+      </w:r>
+      <w:r>
+        <w:t>.txt</w:t>
+      </w:r>
+    </w:p>
+    <w:p>
+      <w:pPr>
+        <w:pStyle w:val="ListParagraph"/>
+        <w:numPr>
+          <w:ilvl w:val="0"/>
+          <w:numId w:val="1"/>
+        </w:numPr>
+      </w:pPr>
+      <w:r>
+        <w:t>prog4Illegal.txt</w:t>
+      </w:r>
       <w:bookmarkStart w:id="0" w:name="_GoBack"/>
       <w:bookmarkEnd w:id="0"/>
-      <w:proofErr w:type="spellEnd"/>
-    </w:p>
-    <w:p>
-      <w:pPr>
-        <w:pStyle w:val="ListParagraph"/>
-        <w:numPr>
-          <w:ilvl w:val="0"/>
-          <w:numId w:val="1"/>
-        </w:numPr>
-      </w:pPr>
-      <w:proofErr w:type="spellStart"/>
-      <w:r>
-        <w:t>linkedList.c</w:t>
-      </w:r>
-      <w:proofErr w:type="spellEnd"/>
-    </w:p>
-    <w:p>
-      <w:pPr>
-        <w:pStyle w:val="ListParagraph"/>
-        <w:numPr>
-          <w:ilvl w:val="0"/>
-          <w:numId w:val="1"/>
-        </w:numPr>
-      </w:pPr>
-      <w:proofErr w:type="spellStart"/>
-      <w:r>
-        <w:t>linkedList.h</w:t>
-      </w:r>
-      <w:proofErr w:type="spellEnd"/>
-    </w:p>
-    <w:p>
-      <w:pPr>
-        <w:pStyle w:val="ListParagraph"/>
-        <w:numPr>
-          <w:ilvl w:val="0"/>
-          <w:numId w:val="1"/>
-        </w:numPr>
-      </w:pPr>
-      <w:proofErr w:type="spellStart"/>
-      <w:r>
-        <w:t>main.c</w:t>
-      </w:r>
-      <w:proofErr w:type="spellEnd"/>
-    </w:p>
-    <w:p>
-      <w:pPr>
-        <w:pStyle w:val="ListParagraph"/>
-        <w:numPr>
-          <w:ilvl w:val="0"/>
-          <w:numId w:val="1"/>
-        </w:numPr>
-      </w:pPr>
-      <w:proofErr w:type="spellStart"/>
-      <w:r>
-        <w:t>makefile</w:t>
-      </w:r>
-      <w:proofErr w:type="spellEnd"/>
-    </w:p>
-    <w:p>
-      <w:pPr>
-        <w:pStyle w:val="ListParagraph"/>
-        <w:numPr>
-          <w:ilvl w:val="0"/>
-          <w:numId w:val="1"/>
-        </w:numPr>
-      </w:pPr>
-      <w:proofErr w:type="spellStart"/>
-      <w:r>
-        <w:t>parser.c</w:t>
-      </w:r>
-      <w:proofErr w:type="spellEnd"/>
-    </w:p>
-    <w:p>
-      <w:pPr>
-        <w:pStyle w:val="ListParagraph"/>
-        <w:numPr>
-          <w:ilvl w:val="0"/>
-          <w:numId w:val="1"/>
-        </w:numPr>
-      </w:pPr>
-      <w:proofErr w:type="spellStart"/>
-      <w:r>
-        <w:t>parser.h</w:t>
-      </w:r>
-      <w:proofErr w:type="spellEnd"/>
-    </w:p>
-    <w:p>
-      <w:pPr>
-        <w:pStyle w:val="ListParagraph"/>
-        <w:numPr>
-          <w:ilvl w:val="0"/>
-          <w:numId w:val="1"/>
-        </w:numPr>
-      </w:pPr>
-      <w:r>
-        <w:t>prog1.txt</w:t>
-      </w:r>
-    </w:p>
-    <w:p>
-      <w:pPr>
-        <w:pStyle w:val="ListParagraph"/>
-        <w:numPr>
-          <w:ilvl w:val="0"/>
-          <w:numId w:val="1"/>
-        </w:numPr>
-      </w:pPr>
-      <w:r>
-        <w:t>prog2.txt</w:t>
-      </w:r>
-    </w:p>
-    <w:p>
-      <w:pPr>
-        <w:pStyle w:val="ListParagraph"/>
-        <w:numPr>
-          <w:ilvl w:val="0"/>
-          <w:numId w:val="1"/>
-        </w:numPr>
-      </w:pPr>
-      <w:r>
-        <w:t>prog3.txt</w:t>
-      </w:r>
-    </w:p>
-    <w:p>
-      <w:pPr>
-        <w:pStyle w:val="ListParagraph"/>
-        <w:numPr>
-          <w:ilvl w:val="0"/>
-          <w:numId w:val="1"/>
-        </w:numPr>
-      </w:pPr>
-      <w:r>
-        <w:t>prog4.txt</w:t>
-      </w:r>
     </w:p>
     <w:p>
       <w:pPr>

</xml_diff>